<commit_message>
React Projects with Updated Documents
</commit_message>
<xml_diff>
--- a/Documents/React/C1-React JS.docx
+++ b/Documents/React/C1-React JS.docx
@@ -3764,7 +3764,21 @@
           <w:rStyle w:val="HTMLCode"/>
           <w:rFonts w:eastAsiaTheme="minorHAnsi"/>
         </w:rPr>
-        <w:t>&lt;input type="text" /&gt;</w:t>
+        <w:t>&lt;input typ</w:t>
+      </w:r>
+      <w:r>
+        <w:rPr>
+          <w:rStyle w:val="HTMLCode"/>
+          <w:rFonts w:eastAsiaTheme="minorHAnsi"/>
+        </w:rPr>
+        <w:t>e="text" /</w:t>
+      </w:r>
+      <w:r>
+        <w:rPr>
+          <w:rStyle w:val="HTMLCode"/>
+          <w:rFonts w:eastAsiaTheme="minorHAnsi"/>
+        </w:rPr>
+        <w:t>&gt;</w:t>
       </w:r>
     </w:p>
     <w:p>
@@ -3891,6 +3905,8 @@
         </w:rPr>
         <w:t>={</w:t>
       </w:r>
+      <w:bookmarkStart w:id="0" w:name="_GoBack"/>
+      <w:bookmarkEnd w:id="0"/>
       <w:proofErr w:type="gramEnd"/>
       <w:r>
         <w:rPr>
@@ -4210,11 +4226,7 @@
         <w:t>Functional Components with State</w:t>
       </w:r>
       <w:r>
-        <w:t xml:space="preserve"> (</w:t>
-      </w:r>
-      <w:bookmarkStart w:id="0" w:name="_GoBack"/>
-      <w:r>
-        <w:t xml:space="preserve">Using </w:t>
+        <w:t xml:space="preserve"> (Using </w:t>
       </w:r>
       <w:proofErr w:type="spellStart"/>
       <w:r>
@@ -4226,11 +4238,7 @@
       </w:r>
       <w:proofErr w:type="spellEnd"/>
       <w:r>
-        <w:t xml:space="preserve"> Hook</w:t>
-      </w:r>
-      <w:bookmarkEnd w:id="0"/>
-      <w:r>
-        <w:t>):</w:t>
+        <w:t xml:space="preserve"> Hook):</w:t>
       </w:r>
     </w:p>
     <w:p>
@@ -22560,7 +22568,7 @@
 </file>
 
 <file path=customXml/itemProps1.xml><?xml version="1.0" encoding="utf-8"?>
-<ds:datastoreItem xmlns:ds="http://schemas.openxmlformats.org/officeDocument/2006/customXml" ds:itemID="{5A14BD9D-8BB5-4721-9E42-B2F89D743C95}">
+<ds:datastoreItem xmlns:ds="http://schemas.openxmlformats.org/officeDocument/2006/customXml" ds:itemID="{3955151B-8CB2-4378-94D0-3C8E4F3C86CD}">
   <ds:schemaRefs>
     <ds:schemaRef ds:uri="http://schemas.openxmlformats.org/officeDocument/2006/bibliography"/>
   </ds:schemaRefs>

</xml_diff>